<commit_message>
Update Verslag Thematische werkgroep 4 - OSLO-Perceel- 20190626.docx
</commit_message>
<xml_diff>
--- a/standaarden-in-ontwikkeling/applicatieprofiel-percelen/Verslag Thematische werkgroep 4 - OSLO-Perceel- 20190626.docx
+++ b/standaarden-in-ontwikkeling/applicatieprofiel-percelen/Verslag Thematische werkgroep 4 - OSLO-Perceel- 20190626.docx
@@ -555,6 +555,8 @@
               <w:jc w:val="right"/>
               <w:cnfStyle w:val="000000000000" w:firstRow="0" w:lastRow="0" w:firstColumn="0" w:lastColumn="0" w:oddVBand="0" w:evenVBand="0" w:oddHBand="0" w:evenHBand="0" w:firstRowFirstColumn="0" w:firstRowLastColumn="0" w:lastRowFirstColumn="0" w:lastRowLastColumn="0"/>
             </w:pPr>
+            <w:bookmarkStart w:id="0" w:name="_GoBack"/>
+            <w:bookmarkEnd w:id="0"/>
             <w:r>
               <w:t>Informatie Vlaanderen</w:t>
             </w:r>
@@ -841,8 +843,8 @@
         <w:ind w:hanging="432"/>
         <w:jc w:val="both"/>
       </w:pPr>
-      <w:bookmarkStart w:id="0" w:name="_gjdgxs" w:colFirst="0" w:colLast="0"/>
-      <w:bookmarkEnd w:id="0"/>
+      <w:bookmarkStart w:id="1" w:name="_gjdgxs" w:colFirst="0" w:colLast="0"/>
+      <w:bookmarkEnd w:id="1"/>
       <w:r>
         <w:lastRenderedPageBreak/>
         <w:t>Doelstelling</w:t>
@@ -1289,6 +1291,7 @@
           <w:noProof/>
           <w:lang w:val="en-US"/>
         </w:rPr>
+        <w:lastRenderedPageBreak/>
         <w:drawing>
           <wp:inline distT="0" distB="0" distL="0" distR="0" wp14:anchorId="115F1860" wp14:editId="5D02F645">
             <wp:extent cx="6299835" cy="2736850"/>
@@ -1329,10 +1332,7 @@
         <w:t>Met dit complex datatype kan men aangeven welke van de oppervlaktes de officiële oppervlakte is. De eigenschap KantitatieveWaarde wordt daarnaast gebruikt om de waarde van de oppervlakte mee te geven, net als de SI-eenheid. Voor het oppervlakte type kan er beroep gedaan worden op een codelijst.</w:t>
       </w:r>
     </w:p>
-    <w:p>
-      <w:bookmarkStart w:id="1" w:name="_GoBack"/>
-      <w:bookmarkEnd w:id="1"/>
-    </w:p>
+    <w:p/>
     <w:p>
       <w:pPr>
         <w:rPr>
@@ -1414,7 +1414,10 @@
         </w:numPr>
       </w:pPr>
       <w:r>
-        <w:t xml:space="preserve">Landgebruik: Hiervoor werd </w:t>
+        <w:t xml:space="preserve">Landgebruik: </w:t>
+      </w:r>
+      <w:r>
+        <w:t>Voor deze eigenschap kan de codelijst van INSPIRE HILUCS gebruikt worden.</w:t>
       </w:r>
     </w:p>
     <w:p>
@@ -1662,8 +1665,14 @@
           <w:ilvl w:val="1"/>
           <w:numId w:val="25"/>
         </w:numPr>
-      </w:pPr>
-      <w:r>
+        <w:rPr>
+          <w:strike/>
+        </w:rPr>
+      </w:pPr>
+      <w:r>
+        <w:rPr>
+          <w:strike/>
+        </w:rPr>
         <w:t>Opmetingtype</w:t>
       </w:r>
     </w:p>
@@ -1909,11 +1918,10 @@
           <w:noProof/>
           <w:lang w:val="en-US"/>
         </w:rPr>
-        <w:lastRenderedPageBreak/>
         <w:drawing>
-          <wp:inline distT="0" distB="0" distL="0" distR="0" wp14:anchorId="0383E488" wp14:editId="7CD8DCE2">
-            <wp:extent cx="7108166" cy="4629874"/>
-            <wp:effectExtent l="0" t="0" r="0" b="0"/>
+          <wp:inline distT="0" distB="0" distL="0" distR="0" wp14:anchorId="485D6F2F" wp14:editId="1E8E53C4">
+            <wp:extent cx="7667625" cy="4859020"/>
+            <wp:effectExtent l="0" t="0" r="9525" b="0"/>
             <wp:docPr id="1" name="Picture 1"/>
             <wp:cNvGraphicFramePr>
               <a:graphicFrameLocks xmlns:a="http://schemas.openxmlformats.org/drawingml/2006/main" noChangeAspect="1"/>
@@ -1934,7 +1942,7 @@
                   <pic:spPr>
                     <a:xfrm>
                       <a:off x="0" y="0"/>
-                      <a:ext cx="7115595" cy="4634713"/>
+                      <a:ext cx="7667625" cy="4859020"/>
                     </a:xfrm>
                     <a:prstGeom prst="rect">
                       <a:avLst/>
@@ -1965,6 +1973,7 @@
         <w:rPr>
           <w:b/>
         </w:rPr>
+        <w:lastRenderedPageBreak/>
         <w:t>2.3</w:t>
       </w:r>
       <w:r>
@@ -2659,7 +2668,15 @@
         <w:sz w:val="16"/>
         <w:szCs w:val="16"/>
       </w:rPr>
-      <w:t xml:space="preserve">/Verslag Thematische werkgroep 1 OSLO Percelen / </w:t>
+      <w:t xml:space="preserve">/Verslag </w:t>
+    </w:r>
+    <w:r>
+      <w:rPr>
+        <w:color w:val="373636"/>
+        <w:sz w:val="16"/>
+        <w:szCs w:val="16"/>
+      </w:rPr>
+      <w:t xml:space="preserve">Thematische werkgroep 1 OSLO Percelen / </w:t>
     </w:r>
     <w:r>
       <w:rPr>
@@ -2715,7 +2732,7 @@
       <w:rPr>
         <w:noProof/>
       </w:rPr>
-      <w:t>2</w:t>
+      <w:t>7</w:t>
     </w:r>
     <w:r>
       <w:fldChar w:fldCharType="end"/>
@@ -2832,6 +2849,13 @@
         <w:szCs w:val="16"/>
       </w:rPr>
       <w:tab/>
+    </w:r>
+    <w:r>
+      <w:rPr>
+        <w:color w:val="373636"/>
+        <w:sz w:val="16"/>
+        <w:szCs w:val="16"/>
+      </w:rPr>
       <w:t>www.vlaanderen.be/informatievlaanderen</w:t>
     </w:r>
   </w:p>
@@ -7416,20 +7440,20 @@
 </file>
 
 <file path=customXml/item1.xml><?xml version="1.0" encoding="utf-8"?>
-<p:properties xmlns:p="http://schemas.microsoft.com/office/2006/metadata/properties" xmlns:xsi="http://www.w3.org/2001/XMLSchema-instance" xmlns:pc="http://schemas.microsoft.com/office/infopath/2007/PartnerControls">
-  <documentManagement>
-    <Comment xmlns="d8af5a5f-e2e6-468c-9f28-f81d99523fed" xsi:nil="true"/>
-  </documentManagement>
-</p:properties>
-</file>
-
-<file path=customXml/item2.xml><?xml version="1.0" encoding="utf-8"?>
 <?mso-contentType ?>
 <FormTemplates xmlns="http://schemas.microsoft.com/sharepoint/v3/contenttype/forms">
   <Display>DocumentLibraryForm</Display>
   <Edit>DocumentLibraryForm</Edit>
   <New>DocumentLibraryForm</New>
 </FormTemplates>
+</file>
+
+<file path=customXml/item2.xml><?xml version="1.0" encoding="utf-8"?>
+<p:properties xmlns:p="http://schemas.microsoft.com/office/2006/metadata/properties" xmlns:xsi="http://www.w3.org/2001/XMLSchema-instance" xmlns:pc="http://schemas.microsoft.com/office/infopath/2007/PartnerControls">
+  <documentManagement>
+    <Comment xmlns="d8af5a5f-e2e6-468c-9f28-f81d99523fed" xsi:nil="true"/>
+  </documentManagement>
+</p:properties>
 </file>
 
 <file path=customXml/item3.xml><?xml version="1.0" encoding="utf-8"?>
@@ -7636,26 +7660,19 @@
 </file>
 
 <file path=customXml/itemProps1.xml><?xml version="1.0" encoding="utf-8"?>
-<ds:datastoreItem xmlns:ds="http://schemas.openxmlformats.org/officeDocument/2006/customXml" ds:itemID="{988E37C2-0F89-49AF-B85B-4E466216071D}">
+<ds:datastoreItem xmlns:ds="http://schemas.openxmlformats.org/officeDocument/2006/customXml" ds:itemID="{6EE74456-7CA3-43EB-BEE2-BD780A65E5E0}">
   <ds:schemaRefs>
-    <ds:schemaRef ds:uri="http://purl.org/dc/elements/1.1/"/>
-    <ds:schemaRef ds:uri="http://schemas.microsoft.com/office/2006/metadata/properties"/>
-    <ds:schemaRef ds:uri="abd5de4e-6ecd-4522-a9f4-1c24c7648312"/>
-    <ds:schemaRef ds:uri="http://schemas.microsoft.com/office/infopath/2007/PartnerControls"/>
-    <ds:schemaRef ds:uri="d8af5a5f-e2e6-468c-9f28-f81d99523fed"/>
-    <ds:schemaRef ds:uri="http://purl.org/dc/terms/"/>
-    <ds:schemaRef ds:uri="http://schemas.openxmlformats.org/package/2006/metadata/core-properties"/>
-    <ds:schemaRef ds:uri="http://schemas.microsoft.com/office/2006/documentManagement/types"/>
-    <ds:schemaRef ds:uri="http://www.w3.org/XML/1998/namespace"/>
-    <ds:schemaRef ds:uri="http://purl.org/dc/dcmitype/"/>
+    <ds:schemaRef ds:uri="http://schemas.microsoft.com/sharepoint/v3/contenttype/forms"/>
   </ds:schemaRefs>
 </ds:datastoreItem>
 </file>
 
 <file path=customXml/itemProps2.xml><?xml version="1.0" encoding="utf-8"?>
-<ds:datastoreItem xmlns:ds="http://schemas.openxmlformats.org/officeDocument/2006/customXml" ds:itemID="{6EE74456-7CA3-43EB-BEE2-BD780A65E5E0}">
+<ds:datastoreItem xmlns:ds="http://schemas.openxmlformats.org/officeDocument/2006/customXml" ds:itemID="{988E37C2-0F89-49AF-B85B-4E466216071D}">
   <ds:schemaRefs>
-    <ds:schemaRef ds:uri="http://schemas.microsoft.com/sharepoint/v3/contenttype/forms"/>
+    <ds:schemaRef ds:uri="http://schemas.microsoft.com/office/2006/metadata/properties"/>
+    <ds:schemaRef ds:uri="http://schemas.microsoft.com/office/infopath/2007/PartnerControls"/>
+    <ds:schemaRef ds:uri="d8af5a5f-e2e6-468c-9f28-f81d99523fed"/>
   </ds:schemaRefs>
 </ds:datastoreItem>
 </file>
@@ -7680,7 +7697,7 @@
 </file>
 
 <file path=customXml/itemProps4.xml><?xml version="1.0" encoding="utf-8"?>
-<ds:datastoreItem xmlns:ds="http://schemas.openxmlformats.org/officeDocument/2006/customXml" ds:itemID="{54072AB5-AC68-4319-B594-9CB96951F2B5}">
+<ds:datastoreItem xmlns:ds="http://schemas.openxmlformats.org/officeDocument/2006/customXml" ds:itemID="{ECDB5FA5-70F8-42D2-9838-D1AA333251E0}">
   <ds:schemaRefs>
     <ds:schemaRef ds:uri="http://schemas.openxmlformats.org/officeDocument/2006/bibliography"/>
   </ds:schemaRefs>

</xml_diff>